<commit_message>
Ollie Industry Report Refernce Format Fix
</commit_message>
<xml_diff>
--- a/ReportsEtc/IndustryReport.docx
+++ b/ReportsEtc/IndustryReport.docx
@@ -322,49 +322,8 @@
           <w:sz w:val="36"/>
           <w:szCs w:val="36"/>
         </w:rPr>
-        <w:t xml:space="preserve"> Natalie </w:t>
-      </w:r>
-      <w:proofErr w:type="spellStart"/>
-      <w:r>
-        <w:rPr>
-          <w:sz w:val="36"/>
-          <w:szCs w:val="36"/>
-        </w:rPr>
-        <w:t>Cursio</w:t>
-      </w:r>
-      <w:proofErr w:type="spellEnd"/>
-      <w:r>
-        <w:rPr>
-          <w:sz w:val="36"/>
-          <w:szCs w:val="36"/>
-        </w:rPr>
-        <w:t xml:space="preserve">, Vanessa </w:t>
-      </w:r>
-      <w:proofErr w:type="spellStart"/>
-      <w:r>
-        <w:rPr>
-          <w:sz w:val="36"/>
-          <w:szCs w:val="36"/>
-        </w:rPr>
-        <w:t>Cotterell</w:t>
-      </w:r>
-      <w:proofErr w:type="spellEnd"/>
-      <w:r>
-        <w:rPr>
-          <w:sz w:val="36"/>
-          <w:szCs w:val="36"/>
-        </w:rPr>
-        <w:t xml:space="preserve">, Oliver Black, Corbin </w:t>
-      </w:r>
-      <w:proofErr w:type="spellStart"/>
-      <w:r>
-        <w:rPr>
-          <w:sz w:val="36"/>
-          <w:szCs w:val="36"/>
-        </w:rPr>
-        <w:t>Peever</w:t>
-      </w:r>
-      <w:proofErr w:type="spellEnd"/>
+        <w:t xml:space="preserve"> Natalie Cursio, Vanessa Cotterell, Oliver Black, Corbin Peever</w:t>
+      </w:r>
       <w:r>
         <w:rPr>
           <w:sz w:val="36"/>
@@ -377,17 +336,8 @@
           <w:sz w:val="36"/>
           <w:szCs w:val="36"/>
         </w:rPr>
-        <w:t xml:space="preserve"> Connor </w:t>
-      </w:r>
-      <w:proofErr w:type="spellStart"/>
-      <w:r>
-        <w:rPr>
-          <w:sz w:val="36"/>
-          <w:szCs w:val="36"/>
-        </w:rPr>
-        <w:t>Dendle</w:t>
-      </w:r>
-      <w:proofErr w:type="spellEnd"/>
+        <w:t xml:space="preserve"> Connor Dendle</w:t>
+      </w:r>
       <w:r>
         <w:rPr>
           <w:sz w:val="36"/>
@@ -1495,6 +1445,12 @@
       <w:r>
         <w:t xml:space="preserve"> product.</w:t>
       </w:r>
+      <w:r>
+        <w:t xml:space="preserve"> </w:t>
+      </w:r>
+      <w:r>
+        <w:t>(Rockstar Games, Unknown).</w:t>
+      </w:r>
     </w:p>
     <w:p>
       <w:pPr>
@@ -1506,6 +1462,12 @@
       <w:r>
         <w:t xml:space="preserve"> the ability to work great under pressure, have good attention to detail and strong teamworking skills. Organisation and time management skills are essentials in most IT jobs but are needed specially here as well as good leadership.</w:t>
       </w:r>
+      <w:r>
+        <w:t xml:space="preserve"> </w:t>
+      </w:r>
+      <w:r>
+        <w:t>(Annas Jan, 2017).</w:t>
+      </w:r>
     </w:p>
     <w:p>
       <w:pPr>
@@ -1613,6 +1575,9 @@
       <w:r>
         <w:t xml:space="preserve"> (Indeed 2020)</w:t>
       </w:r>
+      <w:r>
+        <w:t>.</w:t>
+      </w:r>
     </w:p>
     <w:p>
       <w:pPr>
@@ -1633,6 +1598,9 @@
       <w:r>
         <w:t>trong C/C++ Programming skills, and Object-Oriented design skills. UX Designers also need to feature a good understanding of common UI design patterns such as MVC and MVVM.</w:t>
       </w:r>
+      <w:r>
+        <w:t xml:space="preserve"> (Rockstar Games, Unknown).</w:t>
+      </w:r>
     </w:p>
     <w:p>
       <w:pPr>
@@ -1652,6 +1620,9 @@
       </w:r>
       <w:r>
         <w:t xml:space="preserve"> Tertiary qualification in Information Technology or Engineering discipline is desirable.</w:t>
+      </w:r>
+      <w:r>
+        <w:t xml:space="preserve"> (Annas Jan, 2017).</w:t>
       </w:r>
     </w:p>
     <w:p>
@@ -1904,11 +1875,11 @@
         <w:t>rd</w:t>
       </w:r>
       <w:r>
-        <w:t xml:space="preserve"> most popular specialised skill. JAVA is most popular due to its platform independence; this means that Java programs can run on many different types of computers. Being able to create programs that can run on almost any machine creates an extremely open market to their consumers as they can be sure it will be able to run on their machines. A skill common in both UX Designers and Software Engineers is Microsoft C#, this language is common and like many other languages. The video game industry is extremely large and is only getting bigger, C# being one of </w:t>
+        <w:t xml:space="preserve"> most popular specialised skill. JAVA is most popular due to its platform independence; this means that Java programs can run on many different types of computers. Being able to create programs that can run on almost any machine creates an extremely open market to their consumers as they can be sure it will be able to run on their machines. A skill common in both UX Designers and Software Engineers is Microsoft C#, this language is common </w:t>
       </w:r>
       <w:r>
         <w:lastRenderedPageBreak/>
-        <w:t xml:space="preserve">the most popular </w:t>
+        <w:t xml:space="preserve">and like many other languages. The video game industry is extremely large and is only getting bigger, C# being one of the most popular </w:t>
       </w:r>
       <w:r>
         <w:t>video game coding languages it is a must know for any Software Engineers looking to get into the Video Game Industry. C# is at 12</w:t>
@@ -2154,7 +2125,6 @@
           <w:sz w:val="24"/>
           <w:szCs w:val="24"/>
         </w:rPr>
-        <w:lastRenderedPageBreak/>
         <w:t>5</w:t>
       </w:r>
       <w:r>
@@ -2203,15 +2173,7 @@
         <w:spacing w:after="0"/>
       </w:pPr>
       <w:r>
-        <w:t xml:space="preserve">Annas </w:t>
-      </w:r>
-      <w:proofErr w:type="gramStart"/>
-      <w:r>
-        <w:t>Jan,</w:t>
-      </w:r>
-      <w:proofErr w:type="gramEnd"/>
-      <w:r>
-        <w:t xml:space="preserve"> 2017, </w:t>
+        <w:t xml:space="preserve">Annas Jan, 2017, </w:t>
       </w:r>
       <w:r>
         <w:rPr>
@@ -2244,24 +2206,12 @@
       <w:r>
         <w:t>&lt;</w:t>
       </w:r>
-      <w:hyperlink r:id="rId8" w:history="1">
+      <w:hyperlink r:id="rId8" w:anchor=":~:text=%205%20Crucial%20Skills%20for%20a%20System%20Administrator,repertoire%20of%20a%20system%20administrator.%20The...%20More%20" w:history="1">
         <w:r>
           <w:rPr>
             <w:rStyle w:val="Hyperlink"/>
           </w:rPr>
-          <w:t>https://www.quickstart.com</w:t>
-        </w:r>
-        <w:r>
-          <w:rPr>
-            <w:rStyle w:val="Hyperlink"/>
-          </w:rPr>
-          <w:t>/</w:t>
-        </w:r>
-        <w:r>
-          <w:rPr>
-            <w:rStyle w:val="Hyperlink"/>
-          </w:rPr>
-          <w:t>blog/the-5-most-important-skills-you-should-look-for-in-systems-administrators/#:~:text=%205%20Crucial%20Skills%20for%20a%20System%20Administrator,repertoire%20of%20a%20system%20administrator.%20The...%20More%20</w:t>
+          <w:t>https://www.quickstart.com/blog/the-5-most-important-skills-you-should-look-for-in-systems-administrators/#:~:text=%205%20Crucial%20Skills%20for%20a%20System%20Administrator,repertoire%20of%20a%20system%20administrator.%20The...%20More%20</w:t>
         </w:r>
       </w:hyperlink>
       <w:r>
@@ -2369,30 +2319,14 @@
         </w:rPr>
         <w:t>&lt;</w:t>
       </w:r>
-      <w:hyperlink r:id="rId9" w:history="1">
+      <w:hyperlink r:id="rId9" w:anchor=":~:text=%20SKILLS%20%201%20Strong%20C%2FC%20programming%20skills%2C,creating%20cutting%20edge%20video%20game%20experiences.%20More%20" w:history="1">
         <w:r>
           <w:rPr>
             <w:rStyle w:val="Hyperlink"/>
             <w:sz w:val="24"/>
             <w:szCs w:val="24"/>
           </w:rPr>
-          <w:t>https://boards.greenhouse.io/rockstargames/jobs/4057605003#:~:text=%20SKILLS%20%201%20Strong%20C%</w:t>
-        </w:r>
-        <w:r>
-          <w:rPr>
-            <w:rStyle w:val="Hyperlink"/>
-            <w:sz w:val="24"/>
-            <w:szCs w:val="24"/>
-          </w:rPr>
-          <w:t>2</w:t>
-        </w:r>
-        <w:r>
-          <w:rPr>
-            <w:rStyle w:val="Hyperlink"/>
-            <w:sz w:val="24"/>
-            <w:szCs w:val="24"/>
-          </w:rPr>
-          <w:t>FC%20programming%20skills%2C,creating%20cutting%20edge%20video%20game%20experiences.%20More%20</w:t>
+          <w:t>https://boards.greenhouse.io/rockstargames/jobs/4057605003#:~:text=%20SKILLS%20%201%20Strong%20C%2FC%20programming%20skills%2C,creating%20cutting%20edge%20video%20game%20experiences.%20More%20</w:t>
         </w:r>
       </w:hyperlink>
       <w:r>
@@ -2509,13 +2443,7 @@
           <w:rPr>
             <w:rStyle w:val="Hyperlink"/>
           </w:rPr>
-          <w:t>https://www.indeed.com/career-ad</w:t>
-        </w:r>
-        <w:r>
-          <w:rPr>
-            <w:rStyle w:val="Hyperlink"/>
-          </w:rPr>
-          <w:t>vice/career-development/software-engineer-skills</w:t>
+          <w:t>https://www.indeed.com/career-advice/career-development/software-engineer-skills</w:t>
         </w:r>
       </w:hyperlink>
       <w:r>

</xml_diff>